<commit_message>
Postgres config snip added
</commit_message>
<xml_diff>
--- a/Output Screenshot of Todo.docx
+++ b/Output Screenshot of Todo.docx
@@ -613,31 +613,49 @@
       <w:r>
         <w:t>, username, name, driver class name. No more changes required. Spring follows convention over configuration approach</w:t>
       </w:r>
-    </w:p>
-    <w:p/>
-    <w:p>
-      <w:pPr>
-        <w:pStyle w:val="Heading1"/>
-      </w:pPr>
-      <w:r>
-        <w:t>Swagger:</w:t>
-      </w:r>
-    </w:p>
-    <w:p>
-      <w:r>
-        <w:t>Undocumented is coming for 500 since we just added the dependency alone and no annotations included</w:t>
-      </w:r>
-      <w:r>
-        <w:t>. By Default, 200 is documented</w:t>
+      <w:r>
+        <w:t>.</w:t>
+      </w:r>
+    </w:p>
+    <w:p>
+      <w:r>
+        <w:t xml:space="preserve">Below </w:t>
+      </w:r>
+      <w:r>
+        <w:t>is</w:t>
+      </w:r>
+      <w:r>
+        <w:t xml:space="preserve"> the </w:t>
+      </w:r>
+      <w:proofErr w:type="spellStart"/>
+      <w:r>
+        <w:t>Postgres</w:t>
+      </w:r>
+      <w:r>
+        <w:t>SQL</w:t>
+      </w:r>
+      <w:bookmarkStart w:id="0" w:name="_GoBack"/>
+      <w:bookmarkEnd w:id="0"/>
+      <w:proofErr w:type="spellEnd"/>
+      <w:r>
+        <w:t xml:space="preserve"> </w:t>
+      </w:r>
+      <w:proofErr w:type="spellStart"/>
+      <w:r>
+        <w:t>config</w:t>
+      </w:r>
+      <w:proofErr w:type="spellEnd"/>
+      <w:r>
+        <w:t>:</w:t>
       </w:r>
     </w:p>
     <w:p>
       <w:r>
         <w:drawing>
-          <wp:inline distT="0" distB="0" distL="0" distR="0" wp14:anchorId="40A1DB6C" wp14:editId="278633A9">
-            <wp:extent cx="5731510" cy="2710180"/>
+          <wp:inline distT="0" distB="0" distL="0" distR="0" wp14:anchorId="3E0A9138" wp14:editId="7FDD3CE6">
+            <wp:extent cx="5731510" cy="2957195"/>
             <wp:effectExtent l="0" t="0" r="2540" b="0"/>
-            <wp:docPr id="11" name="Picture 11"/>
+            <wp:docPr id="13" name="Picture 13"/>
             <wp:cNvGraphicFramePr>
               <a:graphicFrameLocks xmlns:a="http://schemas.openxmlformats.org/drawingml/2006/main" noChangeAspect="1"/>
             </wp:cNvGraphicFramePr>
@@ -657,7 +675,7 @@
                   <pic:spPr>
                     <a:xfrm>
                       <a:off x="0" y="0"/>
-                      <a:ext cx="5731510" cy="2710180"/>
+                      <a:ext cx="5731510" cy="2957195"/>
                     </a:xfrm>
                     <a:prstGeom prst="rect">
                       <a:avLst/>
@@ -671,17 +689,32 @@
       </w:r>
     </w:p>
     <w:p>
-      <w:r>
-        <w:t>After adding few configurations in Controller class, 500 got documented and displayed the user defined message.</w:t>
-      </w:r>
-    </w:p>
-    <w:p>
-      <w:r>
+      <w:pPr>
+        <w:pStyle w:val="Heading1"/>
+      </w:pPr>
+      <w:r>
+        <w:t>Swagger:</w:t>
+      </w:r>
+    </w:p>
+    <w:p>
+      <w:r>
+        <w:t>Undocumented is coming for 500 since we just added the dependency alone and no annotations included</w:t>
+      </w:r>
+      <w:r>
+        <w:t>. By Default, 200 is documented</w:t>
+      </w:r>
+    </w:p>
+    <w:p>
+      <w:r>
+        <w:rPr>
+          <w:noProof/>
+          <w:lang w:eastAsia="en-IN"/>
+        </w:rPr>
         <w:drawing>
-          <wp:inline distT="0" distB="0" distL="0" distR="0" wp14:anchorId="7A99D5CE" wp14:editId="509DB5BC">
-            <wp:extent cx="5731510" cy="2718435"/>
-            <wp:effectExtent l="0" t="0" r="2540" b="5715"/>
-            <wp:docPr id="12" name="Picture 12"/>
+          <wp:inline distT="0" distB="0" distL="0" distR="0" wp14:anchorId="40A1DB6C" wp14:editId="278633A9">
+            <wp:extent cx="5731510" cy="2710180"/>
+            <wp:effectExtent l="0" t="0" r="2540" b="0"/>
+            <wp:docPr id="11" name="Picture 11"/>
             <wp:cNvGraphicFramePr>
               <a:graphicFrameLocks xmlns:a="http://schemas.openxmlformats.org/drawingml/2006/main" noChangeAspect="1"/>
             </wp:cNvGraphicFramePr>
@@ -701,6 +734,55 @@
                   <pic:spPr>
                     <a:xfrm>
                       <a:off x="0" y="0"/>
+                      <a:ext cx="5731510" cy="2710180"/>
+                    </a:xfrm>
+                    <a:prstGeom prst="rect">
+                      <a:avLst/>
+                    </a:prstGeom>
+                  </pic:spPr>
+                </pic:pic>
+              </a:graphicData>
+            </a:graphic>
+          </wp:inline>
+        </w:drawing>
+      </w:r>
+    </w:p>
+    <w:p>
+      <w:r>
+        <w:t>After adding few configurations in Controller class, 500 got documented and displayed the user defined message.</w:t>
+      </w:r>
+    </w:p>
+    <w:p>
+      <w:r>
+        <w:rPr>
+          <w:noProof/>
+          <w:lang w:eastAsia="en-IN"/>
+        </w:rPr>
+        <w:lastRenderedPageBreak/>
+        <w:drawing>
+          <wp:inline distT="0" distB="0" distL="0" distR="0" wp14:anchorId="7A99D5CE" wp14:editId="509DB5BC">
+            <wp:extent cx="5731510" cy="2718435"/>
+            <wp:effectExtent l="0" t="0" r="2540" b="5715"/>
+            <wp:docPr id="12" name="Picture 12"/>
+            <wp:cNvGraphicFramePr>
+              <a:graphicFrameLocks xmlns:a="http://schemas.openxmlformats.org/drawingml/2006/main" noChangeAspect="1"/>
+            </wp:cNvGraphicFramePr>
+            <a:graphic xmlns:a="http://schemas.openxmlformats.org/drawingml/2006/main">
+              <a:graphicData uri="http://schemas.openxmlformats.org/drawingml/2006/picture">
+                <pic:pic xmlns:pic="http://schemas.openxmlformats.org/drawingml/2006/picture">
+                  <pic:nvPicPr>
+                    <pic:cNvPr id="1" name=""/>
+                    <pic:cNvPicPr/>
+                  </pic:nvPicPr>
+                  <pic:blipFill>
+                    <a:blip r:embed="rId16"/>
+                    <a:stretch>
+                      <a:fillRect/>
+                    </a:stretch>
+                  </pic:blipFill>
+                  <pic:spPr>
+                    <a:xfrm>
+                      <a:off x="0" y="0"/>
                       <a:ext cx="5731510" cy="2718435"/>
                     </a:xfrm>
                     <a:prstGeom prst="rect">
@@ -720,11 +802,8 @@
         <w:pStyle w:val="Heading1"/>
       </w:pPr>
       <w:r>
-        <w:lastRenderedPageBreak/>
         <w:t>Spring Security:</w:t>
       </w:r>
-      <w:bookmarkStart w:id="0" w:name="_GoBack"/>
-      <w:bookmarkEnd w:id="0"/>
     </w:p>
     <w:p/>
     <w:p/>

</xml_diff>